<commit_message>
Termine con las Constancias
100% funcionales
</commit_message>
<xml_diff>
--- a/SistemasAnaliticos/wwwroot/word/Laboral.docx
+++ b/SistemasAnaliticos/wwwroot/word/Laboral.docx
@@ -2637,20 +2637,18 @@
         <w:ind w:left="0" w:firstLine="0"/>
         <w:rPr>
           <w:rFonts w:ascii="Century Gothic" w:hAnsi="Century Gothic"/>
-          <w:b/>
-          <w:bCs/>
           <w:sz w:val="24"/>
         </w:rPr>
       </w:pPr>
+      <w:proofErr w:type="spellStart"/>
       <w:r>
         <w:rPr>
           <w:rFonts w:ascii="Century Gothic" w:hAnsi="Century Gothic"/>
-          <w:b/>
-          <w:bCs/>
           <w:sz w:val="24"/>
         </w:rPr>
         <w:t>dirijido</w:t>
       </w:r>
+      <w:proofErr w:type="spellEnd"/>
     </w:p>
     <w:p>
       <w:pPr>
@@ -2712,22 +2710,91 @@
         </w:rPr>
         <w:t xml:space="preserve">e, </w:t>
       </w:r>
+      <w:proofErr w:type="spellStart"/>
       <w:r>
         <w:rPr>
           <w:rFonts w:ascii="Century Gothic" w:hAnsi="Century Gothic"/>
-          <w:b/>
-          <w:bCs/>
           <w:sz w:val="24"/>
         </w:rPr>
         <w:t>nombrePersona</w:t>
       </w:r>
+      <w:proofErr w:type="spellEnd"/>
       <w:r>
         <w:rPr>
           <w:rFonts w:ascii="Century Gothic" w:hAnsi="Century Gothic"/>
           <w:sz w:val="24"/>
         </w:rPr>
-        <w:t>, portador de la cédula de identidad N°</w:t>
+        <w:t xml:space="preserve">, portador de la cédula de identidad </w:t>
       </w:r>
+      <w:proofErr w:type="spellStart"/>
+      <w:r>
+        <w:rPr>
+          <w:rFonts w:ascii="Century Gothic" w:hAnsi="Century Gothic"/>
+          <w:sz w:val="24"/>
+        </w:rPr>
+        <w:t>N°</w:t>
+      </w:r>
+      <w:proofErr w:type="spellEnd"/>
+      <w:r>
+        <w:rPr>
+          <w:rFonts w:ascii="Century Gothic" w:hAnsi="Century Gothic"/>
+          <w:sz w:val="24"/>
+        </w:rPr>
+        <w:t xml:space="preserve"> cedula</w:t>
+      </w:r>
+      <w:r>
+        <w:rPr>
+          <w:rFonts w:ascii="Century Gothic" w:hAnsi="Century Gothic"/>
+          <w:sz w:val="24"/>
+        </w:rPr>
+        <w:t xml:space="preserve">, labora para la compañía Sistemas Analíticos S. A. con cédula jurídica </w:t>
+      </w:r>
+      <w:proofErr w:type="spellStart"/>
+      <w:r>
+        <w:rPr>
+          <w:rFonts w:ascii="Century Gothic" w:hAnsi="Century Gothic"/>
+          <w:sz w:val="24"/>
+        </w:rPr>
+        <w:t>N°</w:t>
+      </w:r>
+      <w:proofErr w:type="spellEnd"/>
+      <w:r>
+        <w:rPr>
+          <w:rFonts w:ascii="Century Gothic" w:hAnsi="Century Gothic"/>
+          <w:sz w:val="24"/>
+        </w:rPr>
+        <w:t xml:space="preserve"> 3-101-015705 </w:t>
+      </w:r>
+      <w:r>
+        <w:rPr>
+          <w:rFonts w:ascii="Century Gothic" w:hAnsi="Century Gothic"/>
+          <w:sz w:val="24"/>
+        </w:rPr>
+        <w:t>en el área de</w:t>
+      </w:r>
+      <w:r>
+        <w:rPr>
+          <w:rFonts w:ascii="Century Gothic" w:hAnsi="Century Gothic"/>
+          <w:sz w:val="24"/>
+        </w:rPr>
+        <w:t xml:space="preserve"> departamento</w:t>
+      </w:r>
+      <w:r>
+        <w:rPr>
+          <w:rFonts w:ascii="Century Gothic" w:hAnsi="Century Gothic"/>
+          <w:sz w:val="24"/>
+        </w:rPr>
+        <w:t xml:space="preserve">, desde el </w:t>
+      </w:r>
+      <w:proofErr w:type="spellStart"/>
+      <w:r>
+        <w:rPr>
+          <w:rFonts w:ascii="Century Gothic" w:hAnsi="Century Gothic"/>
+          <w:sz w:val="24"/>
+        </w:rPr>
+        <w:t>fechaIngresoEmpleado</w:t>
+      </w:r>
+      <w:proofErr w:type="spellEnd"/>
       <w:r>
         <w:rPr>
           <w:rFonts w:ascii="Century Gothic" w:hAnsi="Century Gothic"/>
@@ -2738,75 +2805,6 @@
       <w:r>
         <w:rPr>
           <w:rFonts w:ascii="Century Gothic" w:hAnsi="Century Gothic"/>
-          <w:b/>
-          <w:bCs/>
-          <w:sz w:val="24"/>
-        </w:rPr>
-        <w:t>cedula</w:t>
-      </w:r>
-      <w:r>
-        <w:rPr>
-          <w:rFonts w:ascii="Century Gothic" w:hAnsi="Century Gothic"/>
-          <w:sz w:val="24"/>
-        </w:rPr>
-        <w:t>, labora para la compañía Sistemas Analíticos S. A. con cédula jurídica N°</w:t>
-      </w:r>
-      <w:r>
-        <w:rPr>
-          <w:rFonts w:ascii="Century Gothic" w:hAnsi="Century Gothic"/>
-          <w:sz w:val="24"/>
-        </w:rPr>
-        <w:t xml:space="preserve"> 3-101-015705 </w:t>
-      </w:r>
-      <w:r>
-        <w:rPr>
-          <w:rFonts w:ascii="Century Gothic" w:hAnsi="Century Gothic"/>
-          <w:sz w:val="24"/>
-        </w:rPr>
-        <w:t>en el área de</w:t>
-      </w:r>
-      <w:r>
-        <w:rPr>
-          <w:rFonts w:ascii="Century Gothic" w:hAnsi="Century Gothic"/>
-          <w:sz w:val="24"/>
-        </w:rPr>
-        <w:t xml:space="preserve"> </w:t>
-      </w:r>
-      <w:r>
-        <w:rPr>
-          <w:rFonts w:ascii="Century Gothic" w:hAnsi="Century Gothic"/>
-          <w:b/>
-          <w:bCs/>
-          <w:sz w:val="24"/>
-        </w:rPr>
-        <w:t>departamento</w:t>
-      </w:r>
-      <w:r>
-        <w:rPr>
-          <w:rFonts w:ascii="Century Gothic" w:hAnsi="Century Gothic"/>
-          <w:sz w:val="24"/>
-        </w:rPr>
-        <w:t xml:space="preserve">, desde el </w:t>
-      </w:r>
-      <w:r>
-        <w:rPr>
-          <w:rFonts w:ascii="Century Gothic" w:hAnsi="Century Gothic"/>
-          <w:b/>
-          <w:bCs/>
-          <w:sz w:val="24"/>
-        </w:rPr>
-        <w:t>fechaIngresoEmpleado</w:t>
-      </w:r>
-      <w:r>
-        <w:rPr>
-          <w:rFonts w:ascii="Century Gothic" w:hAnsi="Century Gothic"/>
-          <w:sz w:val="24"/>
-        </w:rPr>
-        <w:t xml:space="preserve"> </w:t>
-      </w:r>
-      <w:r>
-        <w:rPr>
-          <w:rFonts w:ascii="Century Gothic" w:hAnsi="Century Gothic"/>
           <w:sz w:val="24"/>
         </w:rPr>
         <w:t>cumpliendo formalmente su quinquenio</w:t>
@@ -2828,12 +2826,26 @@
       <w:r>
         <w:rPr>
           <w:rFonts w:ascii="Century Gothic" w:hAnsi="Century Gothic"/>
-          <w:b/>
-          <w:bCs/>
-          <w:sz w:val="24"/>
-        </w:rPr>
-        <w:t xml:space="preserve"> puesto</w:t>
+          <w:sz w:val="24"/>
+        </w:rPr>
+        <w:t xml:space="preserve"> </w:t>
       </w:r>
+      <w:proofErr w:type="spellStart"/>
+      <w:r>
+        <w:rPr>
+          <w:rFonts w:ascii="Century Gothic" w:hAnsi="Century Gothic"/>
+          <w:sz w:val="24"/>
+        </w:rPr>
+        <w:t>puesto</w:t>
+      </w:r>
+      <w:r>
+        <w:rPr>
+          <w:rFonts w:ascii="Century Gothic" w:hAnsi="Century Gothic"/>
+          <w:sz w:val="24"/>
+        </w:rPr>
+        <w:t>Empleado</w:t>
+      </w:r>
+      <w:proofErr w:type="spellEnd"/>
       <w:r>
         <w:rPr>
           <w:rFonts w:ascii="Century Gothic" w:hAnsi="Century Gothic"/>
@@ -2878,15 +2890,15 @@
         </w:rPr>
         <w:t xml:space="preserve">Se extiende a solicitud del interesado a los </w:t>
       </w:r>
+      <w:proofErr w:type="spellStart"/>
       <w:r>
         <w:rPr>
           <w:rFonts w:ascii="Century Gothic" w:hAnsi="Century Gothic"/>
-          <w:b/>
-          <w:bCs/>
           <w:sz w:val="24"/>
         </w:rPr>
         <w:t>fechaHoy</w:t>
       </w:r>
+      <w:proofErr w:type="spellEnd"/>
       <w:r>
         <w:rPr>
           <w:rFonts w:ascii="Century Gothic" w:hAnsi="Century Gothic"/>

</xml_diff>